<commit_message>
zero knowledge proof add
</commit_message>
<xml_diff>
--- a/Crypto.Protocols/zero_knowledge_proof/zero proof.docx
+++ b/Crypto.Protocols/zero_knowledge_proof/zero proof.docx
@@ -24,6 +24,15 @@
         </w:rPr>
         <w:t>Доказательство с нулевым разглашением</w:t>
       </w:r>
+      <w:r>
+        <w:rPr>
+          <w:rFonts w:ascii="Times New Roman" w:hAnsi="Times New Roman" w:cs="Times New Roman"/>
+          <w:b/>
+          <w:sz w:val="28"/>
+          <w:szCs w:val="28"/>
+        </w:rPr>
+        <w:t xml:space="preserve"> (гамильтонов цикл)</w:t>
+      </w:r>
     </w:p>
     <w:p>
       <w:pPr>
@@ -32,18 +41,29 @@
         <w:contextualSpacing/>
         <w:jc w:val="both"/>
         <w:rPr>
-          <w:rFonts w:ascii="Times New Roman" w:eastAsiaTheme="minorEastAsia" w:hAnsi="Times New Roman" w:cs="Times New Roman"/>
+          <w:rFonts w:ascii="Times New Roman" w:hAnsi="Times New Roman" w:cs="Times New Roman"/>
           <w:sz w:val="28"/>
           <w:szCs w:val="28"/>
         </w:rPr>
       </w:pPr>
+      <m:oMath>
+        <m:r>
+          <w:rPr>
+            <w:rFonts w:ascii="Cambria Math" w:hAnsi="Cambria Math" w:cs="Times New Roman"/>
+            <w:sz w:val="28"/>
+            <w:szCs w:val="28"/>
+            <w:lang w:val="en-US"/>
+          </w:rPr>
+          <m:t>P</m:t>
+        </m:r>
+      </m:oMath>
       <w:r>
         <w:rPr>
           <w:rFonts w:ascii="Times New Roman" w:hAnsi="Times New Roman" w:cs="Times New Roman"/>
           <w:sz w:val="28"/>
           <w:szCs w:val="28"/>
         </w:rPr>
-        <w:t xml:space="preserve">1. </w:t>
+        <w:t xml:space="preserve"> знает гамильтонов цикл в графе </w:t>
       </w:r>
       <m:oMath>
         <m:r>
@@ -53,53 +73,17 @@
             <w:szCs w:val="28"/>
             <w:lang w:val="en-US"/>
           </w:rPr>
-          <m:t>P</m:t>
-        </m:r>
-      </m:oMath>
-      <w:r>
-        <w:rPr>
-          <w:rFonts w:ascii="Times New Roman" w:hAnsi="Times New Roman" w:cs="Times New Roman"/>
-          <w:sz w:val="28"/>
-          <w:szCs w:val="28"/>
-        </w:rPr>
-        <w:t xml:space="preserve">: </w:t>
-      </w:r>
-      <w:r>
-        <w:rPr>
-          <w:rFonts w:ascii="Times New Roman" w:hAnsi="Times New Roman" w:cs="Times New Roman"/>
-          <w:sz w:val="28"/>
-          <w:szCs w:val="28"/>
-        </w:rPr>
-        <w:t xml:space="preserve">граф </w:t>
-      </w:r>
-      <m:oMath>
-        <m:r>
-          <w:rPr>
-            <w:rFonts w:ascii="Cambria Math" w:hAnsi="Cambria Math" w:cs="Times New Roman"/>
-            <w:sz w:val="28"/>
-            <w:szCs w:val="28"/>
-            <w:lang w:val="en-US"/>
-          </w:rPr>
-          <m:t>H</m:t>
-        </m:r>
-        <m:r>
-          <w:rPr>
-            <w:rFonts w:ascii="Cambria Math" w:hAnsi="Cambria Math" w:cs="Times New Roman"/>
-            <w:sz w:val="28"/>
-            <w:szCs w:val="28"/>
-          </w:rPr>
-          <m:t>≅</m:t>
-        </m:r>
-        <m:r>
-          <w:rPr>
-            <w:rFonts w:ascii="Cambria Math" w:hAnsi="Cambria Math" w:cs="Times New Roman"/>
-            <w:sz w:val="28"/>
-            <w:szCs w:val="28"/>
-            <w:lang w:val="en-US"/>
-          </w:rPr>
           <m:t>G</m:t>
         </m:r>
       </m:oMath>
+      <w:r>
+        <w:rPr>
+          <w:rFonts w:ascii="Times New Roman" w:eastAsiaTheme="minorEastAsia" w:hAnsi="Times New Roman" w:cs="Times New Roman"/>
+          <w:sz w:val="28"/>
+          <w:szCs w:val="28"/>
+        </w:rPr>
+        <w:t xml:space="preserve"> и доказывает свое знание не раскрывая цикл.</w:t>
+      </w:r>
     </w:p>
     <w:p>
       <w:pPr>
@@ -119,7 +103,7 @@
           <w:sz w:val="28"/>
           <w:szCs w:val="28"/>
         </w:rPr>
-        <w:t xml:space="preserve">2. </w:t>
+        <w:t xml:space="preserve">1. </w:t>
       </w:r>
       <m:oMath>
         <m:r>
@@ -131,39 +115,66 @@
           </w:rPr>
           <m:t>P</m:t>
         </m:r>
+      </m:oMath>
+      <w:r>
+        <w:rPr>
+          <w:rFonts w:ascii="Times New Roman" w:hAnsi="Times New Roman" w:cs="Times New Roman"/>
+          <w:sz w:val="28"/>
+          <w:szCs w:val="28"/>
+        </w:rPr>
+        <w:t xml:space="preserve">: </w:t>
+      </w:r>
+      <w:r>
+        <w:rPr>
+          <w:rFonts w:ascii="Times New Roman" w:hAnsi="Times New Roman" w:cs="Times New Roman"/>
+          <w:sz w:val="28"/>
+          <w:szCs w:val="28"/>
+        </w:rPr>
+        <w:t xml:space="preserve">генерирует </w:t>
+      </w:r>
+      <w:r>
+        <w:rPr>
+          <w:rFonts w:ascii="Times New Roman" w:hAnsi="Times New Roman" w:cs="Times New Roman"/>
+          <w:sz w:val="28"/>
+          <w:szCs w:val="28"/>
+        </w:rPr>
+        <w:t xml:space="preserve">граф </w:t>
+      </w:r>
+      <m:oMath>
         <m:r>
           <w:rPr>
             <w:rFonts w:ascii="Cambria Math" w:hAnsi="Cambria Math" w:cs="Times New Roman"/>
             <w:sz w:val="28"/>
             <w:szCs w:val="28"/>
-          </w:rPr>
-          <m:t>→</m:t>
+            <w:lang w:val="en-US"/>
+          </w:rPr>
+          <m:t>H</m:t>
         </m:r>
         <m:r>
           <w:rPr>
             <w:rFonts w:ascii="Cambria Math" w:hAnsi="Cambria Math" w:cs="Times New Roman"/>
             <w:sz w:val="28"/>
             <w:szCs w:val="28"/>
-            <w:lang w:val="en-US"/>
-          </w:rPr>
-          <m:t>V</m:t>
-        </m:r>
-        <m:r>
-          <w:rPr>
-            <w:rFonts w:ascii="Cambria Math" w:eastAsiaTheme="minorEastAsia" w:hAnsi="Cambria Math" w:cs="Times New Roman"/>
-            <w:sz w:val="28"/>
-            <w:szCs w:val="28"/>
-          </w:rPr>
-          <m:t>:</m:t>
-        </m:r>
-      </m:oMath>
-      <w:r>
-        <w:rPr>
-          <w:rFonts w:ascii="Times New Roman" w:eastAsiaTheme="minorEastAsia" w:hAnsi="Times New Roman" w:cs="Times New Roman"/>
-          <w:sz w:val="28"/>
-          <w:szCs w:val="28"/>
-        </w:rPr>
-        <w:t xml:space="preserve"> </w:t>
+          </w:rPr>
+          <m:t>≅</m:t>
+        </m:r>
+        <m:r>
+          <w:rPr>
+            <w:rFonts w:ascii="Cambria Math" w:hAnsi="Cambria Math" w:cs="Times New Roman"/>
+            <w:sz w:val="28"/>
+            <w:szCs w:val="28"/>
+            <w:lang w:val="en-US"/>
+          </w:rPr>
+          <m:t>G</m:t>
+        </m:r>
+      </m:oMath>
+      <w:r>
+        <w:rPr>
+          <w:rFonts w:ascii="Times New Roman" w:eastAsiaTheme="minorEastAsia" w:hAnsi="Times New Roman" w:cs="Times New Roman"/>
+          <w:sz w:val="28"/>
+          <w:szCs w:val="28"/>
+        </w:rPr>
+        <w:t xml:space="preserve">  следовательно знает гамильтонов цикл в </w:t>
       </w:r>
       <m:oMath>
         <m:r>
@@ -176,6 +187,14 @@
           <m:t>H</m:t>
         </m:r>
       </m:oMath>
+      <w:r>
+        <w:rPr>
+          <w:rFonts w:ascii="Times New Roman" w:eastAsiaTheme="minorEastAsia" w:hAnsi="Times New Roman" w:cs="Times New Roman"/>
+          <w:sz w:val="28"/>
+          <w:szCs w:val="28"/>
+        </w:rPr>
+        <w:t>.</w:t>
+      </w:r>
     </w:p>
     <w:p>
       <w:pPr>
@@ -191,66 +210,67 @@
       </w:pPr>
       <w:r>
         <w:rPr>
-          <w:rFonts w:ascii="Times New Roman" w:eastAsiaTheme="minorEastAsia" w:hAnsi="Times New Roman" w:cs="Times New Roman"/>
-          <w:sz w:val="28"/>
-          <w:szCs w:val="28"/>
-        </w:rPr>
-        <w:t xml:space="preserve">3. </w:t>
-      </w:r>
-      <m:oMath>
-        <m:r>
-          <w:rPr>
-            <w:rFonts w:ascii="Cambria Math" w:eastAsiaTheme="minorEastAsia" w:hAnsi="Cambria Math" w:cs="Times New Roman"/>
+          <w:rFonts w:ascii="Times New Roman" w:hAnsi="Times New Roman" w:cs="Times New Roman"/>
+          <w:sz w:val="28"/>
+          <w:szCs w:val="28"/>
+        </w:rPr>
+        <w:t xml:space="preserve">2. </w:t>
+      </w:r>
+      <m:oMath>
+        <m:r>
+          <w:rPr>
+            <w:rFonts w:ascii="Cambria Math" w:hAnsi="Cambria Math" w:cs="Times New Roman"/>
+            <w:sz w:val="28"/>
+            <w:szCs w:val="28"/>
+            <w:lang w:val="en-US"/>
+          </w:rPr>
+          <m:t>P</m:t>
+        </m:r>
+        <m:r>
+          <w:rPr>
+            <w:rFonts w:ascii="Cambria Math" w:hAnsi="Cambria Math" w:cs="Times New Roman"/>
+            <w:sz w:val="28"/>
+            <w:szCs w:val="28"/>
+          </w:rPr>
+          <m:t>→</m:t>
+        </m:r>
+        <m:r>
+          <w:rPr>
+            <w:rFonts w:ascii="Cambria Math" w:hAnsi="Cambria Math" w:cs="Times New Roman"/>
             <w:sz w:val="28"/>
             <w:szCs w:val="28"/>
             <w:lang w:val="en-US"/>
           </w:rPr>
           <m:t>V</m:t>
         </m:r>
-      </m:oMath>
-      <w:r>
-        <w:rPr>
-          <w:rFonts w:ascii="Times New Roman" w:eastAsiaTheme="minorEastAsia" w:hAnsi="Times New Roman" w:cs="Times New Roman"/>
-          <w:sz w:val="28"/>
-          <w:szCs w:val="28"/>
-        </w:rPr>
-        <w:t xml:space="preserve">: </w:t>
-      </w:r>
-      <w:r>
-        <w:rPr>
-          <w:rFonts w:ascii="Times New Roman" w:eastAsiaTheme="minorEastAsia" w:hAnsi="Times New Roman" w:cs="Times New Roman"/>
-          <w:sz w:val="28"/>
-          <w:szCs w:val="28"/>
-        </w:rPr>
-        <w:t xml:space="preserve">выбирает </w:t>
-      </w:r>
-      <m:oMath>
-        <m:r>
-          <w:rPr>
-            <w:rFonts w:ascii="Cambria Math" w:eastAsiaTheme="minorEastAsia" w:hAnsi="Cambria Math" w:cs="Times New Roman"/>
-            <w:sz w:val="28"/>
-            <w:szCs w:val="28"/>
-            <w:lang w:val="en-US"/>
-          </w:rPr>
-          <m:t>b</m:t>
-        </m:r>
-        <m:r>
-          <w:rPr>
-            <w:rFonts w:ascii="Cambria Math" w:eastAsiaTheme="minorEastAsia" w:hAnsi="Cambria Math" w:cs="Times New Roman"/>
-            <w:sz w:val="28"/>
-            <w:szCs w:val="28"/>
-          </w:rPr>
-          <m:t>={0, 1}</m:t>
-        </m:r>
-      </m:oMath>
-      <w:r>
-        <w:rPr>
-          <w:rFonts w:ascii="Times New Roman" w:eastAsiaTheme="minorEastAsia" w:hAnsi="Times New Roman" w:cs="Times New Roman"/>
-          <w:sz w:val="28"/>
-          <w:szCs w:val="28"/>
-        </w:rPr>
-        <w:t>.</w:t>
-      </w:r>
+        <m:r>
+          <w:rPr>
+            <w:rFonts w:ascii="Cambria Math" w:eastAsiaTheme="minorEastAsia" w:hAnsi="Cambria Math" w:cs="Times New Roman"/>
+            <w:sz w:val="28"/>
+            <w:szCs w:val="28"/>
+          </w:rPr>
+          <m:t>:</m:t>
+        </m:r>
+      </m:oMath>
+      <w:r>
+        <w:rPr>
+          <w:rFonts w:ascii="Times New Roman" w:eastAsiaTheme="minorEastAsia" w:hAnsi="Times New Roman" w:cs="Times New Roman"/>
+          <w:sz w:val="28"/>
+          <w:szCs w:val="28"/>
+        </w:rPr>
+        <w:t xml:space="preserve"> </w:t>
+      </w:r>
+      <m:oMath>
+        <m:r>
+          <w:rPr>
+            <w:rFonts w:ascii="Cambria Math" w:eastAsiaTheme="minorEastAsia" w:hAnsi="Cambria Math" w:cs="Times New Roman"/>
+            <w:sz w:val="28"/>
+            <w:szCs w:val="28"/>
+            <w:lang w:val="en-US"/>
+          </w:rPr>
+          <m:t>H</m:t>
+        </m:r>
+      </m:oMath>
     </w:p>
     <w:p>
       <w:pPr>
@@ -270,15 +290,34 @@
           <w:sz w:val="28"/>
           <w:szCs w:val="28"/>
         </w:rPr>
-        <w:t xml:space="preserve">3.1 </w:t>
-      </w:r>
-      <w:r>
-        <w:rPr>
-          <w:rFonts w:ascii="Times New Roman" w:eastAsiaTheme="minorEastAsia" w:hAnsi="Times New Roman" w:cs="Times New Roman"/>
-          <w:sz w:val="28"/>
-          <w:szCs w:val="28"/>
-        </w:rPr>
-        <w:t xml:space="preserve">Если </w:t>
+        <w:t xml:space="preserve">3. </w:t>
+      </w:r>
+      <m:oMath>
+        <m:r>
+          <w:rPr>
+            <w:rFonts w:ascii="Cambria Math" w:eastAsiaTheme="minorEastAsia" w:hAnsi="Cambria Math" w:cs="Times New Roman"/>
+            <w:sz w:val="28"/>
+            <w:szCs w:val="28"/>
+            <w:lang w:val="en-US"/>
+          </w:rPr>
+          <m:t>V</m:t>
+        </m:r>
+      </m:oMath>
+      <w:r>
+        <w:rPr>
+          <w:rFonts w:ascii="Times New Roman" w:eastAsiaTheme="minorEastAsia" w:hAnsi="Times New Roman" w:cs="Times New Roman"/>
+          <w:sz w:val="28"/>
+          <w:szCs w:val="28"/>
+        </w:rPr>
+        <w:t xml:space="preserve">: </w:t>
+      </w:r>
+      <w:r>
+        <w:rPr>
+          <w:rFonts w:ascii="Times New Roman" w:eastAsiaTheme="minorEastAsia" w:hAnsi="Times New Roman" w:cs="Times New Roman"/>
+          <w:sz w:val="28"/>
+          <w:szCs w:val="28"/>
+        </w:rPr>
+        <w:t xml:space="preserve">выбирает </w:t>
       </w:r>
       <m:oMath>
         <m:r>
@@ -296,72 +335,17 @@
             <w:sz w:val="28"/>
             <w:szCs w:val="28"/>
           </w:rPr>
-          <m:t>=0</m:t>
-        </m:r>
-      </m:oMath>
-      <w:r>
-        <w:rPr>
-          <w:rFonts w:ascii="Times New Roman" w:eastAsiaTheme="minorEastAsia" w:hAnsi="Times New Roman" w:cs="Times New Roman"/>
-          <w:sz w:val="28"/>
-          <w:szCs w:val="28"/>
-        </w:rPr>
-        <w:t xml:space="preserve">, </w:t>
-      </w:r>
-      <m:oMath>
-        <m:r>
-          <w:rPr>
-            <w:rFonts w:ascii="Cambria Math" w:eastAsiaTheme="minorEastAsia" w:hAnsi="Cambria Math" w:cs="Times New Roman"/>
-            <w:sz w:val="28"/>
-            <w:szCs w:val="28"/>
-            <w:lang w:val="en-US"/>
-          </w:rPr>
-          <m:t>V</m:t>
-        </m:r>
-      </m:oMath>
-      <w:r>
-        <w:rPr>
-          <w:rFonts w:ascii="Times New Roman" w:eastAsiaTheme="minorEastAsia" w:hAnsi="Times New Roman" w:cs="Times New Roman"/>
-          <w:sz w:val="28"/>
-          <w:szCs w:val="28"/>
-        </w:rPr>
-        <w:t xml:space="preserve"> </w:t>
-      </w:r>
-      <w:r>
-        <w:rPr>
-          <w:rFonts w:ascii="Times New Roman" w:eastAsiaTheme="minorEastAsia" w:hAnsi="Times New Roman" w:cs="Times New Roman"/>
-          <w:sz w:val="28"/>
-          <w:szCs w:val="28"/>
-        </w:rPr>
-        <w:t xml:space="preserve">просит доказать </w:t>
-      </w:r>
-      <m:oMath>
-        <m:r>
-          <w:rPr>
-            <w:rFonts w:ascii="Cambria Math" w:hAnsi="Cambria Math" w:cs="Times New Roman"/>
-            <w:sz w:val="28"/>
-            <w:szCs w:val="28"/>
-            <w:lang w:val="en-US"/>
-          </w:rPr>
-          <m:t>H</m:t>
-        </m:r>
-        <m:r>
-          <w:rPr>
-            <w:rFonts w:ascii="Cambria Math" w:hAnsi="Cambria Math" w:cs="Times New Roman"/>
-            <w:sz w:val="28"/>
-            <w:szCs w:val="28"/>
-          </w:rPr>
-          <m:t>≅</m:t>
-        </m:r>
-        <m:r>
-          <w:rPr>
-            <w:rFonts w:ascii="Cambria Math" w:hAnsi="Cambria Math" w:cs="Times New Roman"/>
-            <w:sz w:val="28"/>
-            <w:szCs w:val="28"/>
-            <w:lang w:val="en-US"/>
-          </w:rPr>
-          <m:t>G</m:t>
-        </m:r>
-      </m:oMath>
+          <m:t>={0, 1}</m:t>
+        </m:r>
+      </m:oMath>
+      <w:r>
+        <w:rPr>
+          <w:rFonts w:ascii="Times New Roman" w:eastAsiaTheme="minorEastAsia" w:hAnsi="Times New Roman" w:cs="Times New Roman"/>
+          <w:sz w:val="28"/>
+          <w:szCs w:val="28"/>
+        </w:rPr>
+        <w:t>.</w:t>
+      </w:r>
     </w:p>
     <w:p>
       <w:pPr>
@@ -381,7 +365,43 @@
           <w:sz w:val="28"/>
           <w:szCs w:val="28"/>
         </w:rPr>
-        <w:t xml:space="preserve">3.2 Если </w:t>
+        <w:t xml:space="preserve">3.1. </w:t>
+      </w:r>
+      <m:oMath>
+        <m:r>
+          <w:rPr>
+            <w:rFonts w:ascii="Cambria Math" w:eastAsiaTheme="minorEastAsia" w:hAnsi="Cambria Math" w:cs="Times New Roman"/>
+            <w:sz w:val="28"/>
+            <w:szCs w:val="28"/>
+            <w:lang w:val="en-US"/>
+          </w:rPr>
+          <m:t>V</m:t>
+        </m:r>
+        <m:r>
+          <w:rPr>
+            <w:rFonts w:ascii="Cambria Math" w:eastAsiaTheme="minorEastAsia" w:hAnsi="Cambria Math" w:cs="Times New Roman"/>
+            <w:sz w:val="28"/>
+            <w:szCs w:val="28"/>
+          </w:rPr>
+          <m:t>→</m:t>
+        </m:r>
+        <m:r>
+          <w:rPr>
+            <w:rFonts w:ascii="Cambria Math" w:eastAsiaTheme="minorEastAsia" w:hAnsi="Cambria Math" w:cs="Times New Roman"/>
+            <w:sz w:val="28"/>
+            <w:szCs w:val="28"/>
+            <w:lang w:val="en-US"/>
+          </w:rPr>
+          <m:t>P</m:t>
+        </m:r>
+      </m:oMath>
+      <w:r>
+        <w:rPr>
+          <w:rFonts w:ascii="Times New Roman" w:eastAsiaTheme="minorEastAsia" w:hAnsi="Times New Roman" w:cs="Times New Roman"/>
+          <w:sz w:val="28"/>
+          <w:szCs w:val="28"/>
+        </w:rPr>
+        <w:t xml:space="preserve">: </w:t>
       </w:r>
       <m:oMath>
         <m:r>
@@ -392,60 +412,6 @@
             <w:lang w:val="en-US"/>
           </w:rPr>
           <m:t>b</m:t>
-        </m:r>
-        <m:r>
-          <w:rPr>
-            <w:rFonts w:ascii="Cambria Math" w:eastAsiaTheme="minorEastAsia" w:hAnsi="Cambria Math" w:cs="Times New Roman"/>
-            <w:sz w:val="28"/>
-            <w:szCs w:val="28"/>
-          </w:rPr>
-          <m:t>=1</m:t>
-        </m:r>
-      </m:oMath>
-      <w:r>
-        <w:rPr>
-          <w:rFonts w:ascii="Times New Roman" w:eastAsiaTheme="minorEastAsia" w:hAnsi="Times New Roman" w:cs="Times New Roman"/>
-          <w:sz w:val="28"/>
-          <w:szCs w:val="28"/>
-        </w:rPr>
-        <w:t xml:space="preserve">, </w:t>
-      </w:r>
-      <m:oMath>
-        <m:r>
-          <w:rPr>
-            <w:rFonts w:ascii="Cambria Math" w:eastAsiaTheme="minorEastAsia" w:hAnsi="Cambria Math" w:cs="Times New Roman"/>
-            <w:sz w:val="28"/>
-            <w:szCs w:val="28"/>
-            <w:lang w:val="en-US"/>
-          </w:rPr>
-          <m:t>V</m:t>
-        </m:r>
-      </m:oMath>
-      <w:r>
-        <w:rPr>
-          <w:rFonts w:ascii="Times New Roman" w:eastAsiaTheme="minorEastAsia" w:hAnsi="Times New Roman" w:cs="Times New Roman"/>
-          <w:sz w:val="28"/>
-          <w:szCs w:val="28"/>
-        </w:rPr>
-        <w:t xml:space="preserve"> </w:t>
-      </w:r>
-      <w:r>
-        <w:rPr>
-          <w:rFonts w:ascii="Times New Roman" w:eastAsiaTheme="minorEastAsia" w:hAnsi="Times New Roman" w:cs="Times New Roman"/>
-          <w:sz w:val="28"/>
-          <w:szCs w:val="28"/>
-        </w:rPr>
-        <w:t xml:space="preserve">просит предоставить гамильтонов цикл в </w:t>
-      </w:r>
-      <m:oMath>
-        <m:r>
-          <w:rPr>
-            <w:rFonts w:ascii="Cambria Math" w:eastAsiaTheme="minorEastAsia" w:hAnsi="Cambria Math" w:cs="Times New Roman"/>
-            <w:sz w:val="28"/>
-            <w:szCs w:val="28"/>
-            <w:lang w:val="en-US"/>
-          </w:rPr>
-          <m:t>H</m:t>
         </m:r>
       </m:oMath>
       <w:r>
@@ -475,34 +441,7 @@
           <w:sz w:val="28"/>
           <w:szCs w:val="28"/>
         </w:rPr>
-        <w:t xml:space="preserve">Проводится серия раундов. В </w:t>
-      </w:r>
-      <w:proofErr w:type="spellStart"/>
-      <w:r>
-        <w:rPr>
-          <w:rFonts w:ascii="Times New Roman" w:eastAsiaTheme="minorEastAsia" w:hAnsi="Times New Roman" w:cs="Times New Roman"/>
-          <w:sz w:val="28"/>
-          <w:szCs w:val="28"/>
-        </w:rPr>
-        <w:t>кажом</w:t>
-      </w:r>
-      <w:proofErr w:type="spellEnd"/>
-      <w:r>
-        <w:rPr>
-          <w:rFonts w:ascii="Times New Roman" w:eastAsiaTheme="minorEastAsia" w:hAnsi="Times New Roman" w:cs="Times New Roman"/>
-          <w:sz w:val="28"/>
-          <w:szCs w:val="28"/>
-        </w:rPr>
-        <w:t xml:space="preserve"> раунде </w:t>
-      </w:r>
-      <w:r>
-        <w:rPr>
-          <w:rFonts w:ascii="Times New Roman" w:eastAsiaTheme="minorEastAsia" w:hAnsi="Times New Roman" w:cs="Times New Roman"/>
-          <w:sz w:val="28"/>
-          <w:szCs w:val="28"/>
-          <w:lang w:val="en-US"/>
-        </w:rPr>
-        <w:t>V</w:t>
+        <w:t>4.</w:t>
       </w:r>
       <w:r>
         <w:rPr>
@@ -518,17 +457,217 @@
           <w:sz w:val="28"/>
           <w:szCs w:val="28"/>
         </w:rPr>
-        <w:t xml:space="preserve">выбирает новый бит, который неизвестен </w:t>
-      </w:r>
-      <w:r>
-        <w:rPr>
-          <w:rFonts w:ascii="Times New Roman" w:eastAsiaTheme="minorEastAsia" w:hAnsi="Times New Roman" w:cs="Times New Roman"/>
-          <w:sz w:val="28"/>
-          <w:szCs w:val="28"/>
-          <w:lang w:val="en-US"/>
-        </w:rPr>
-        <w:t>P</w:t>
-      </w:r>
+        <w:tab/>
+      </w:r>
+      <w:r>
+        <w:rPr>
+          <w:rFonts w:ascii="Times New Roman" w:eastAsiaTheme="minorEastAsia" w:hAnsi="Times New Roman" w:cs="Times New Roman"/>
+          <w:sz w:val="28"/>
+          <w:szCs w:val="28"/>
+        </w:rPr>
+        <w:t xml:space="preserve">Если </w:t>
+      </w:r>
+      <m:oMath>
+        <m:r>
+          <w:rPr>
+            <w:rFonts w:ascii="Cambria Math" w:eastAsiaTheme="minorEastAsia" w:hAnsi="Cambria Math" w:cs="Times New Roman"/>
+            <w:sz w:val="28"/>
+            <w:szCs w:val="28"/>
+            <w:lang w:val="en-US"/>
+          </w:rPr>
+          <m:t>b</m:t>
+        </m:r>
+        <m:r>
+          <w:rPr>
+            <w:rFonts w:ascii="Cambria Math" w:eastAsiaTheme="minorEastAsia" w:hAnsi="Cambria Math" w:cs="Times New Roman"/>
+            <w:sz w:val="28"/>
+            <w:szCs w:val="28"/>
+          </w:rPr>
+          <m:t>=0</m:t>
+        </m:r>
+      </m:oMath>
+      <w:r>
+        <w:rPr>
+          <w:rFonts w:ascii="Times New Roman" w:eastAsiaTheme="minorEastAsia" w:hAnsi="Times New Roman" w:cs="Times New Roman"/>
+          <w:sz w:val="28"/>
+          <w:szCs w:val="28"/>
+        </w:rPr>
+        <w:t xml:space="preserve">, </w:t>
+      </w:r>
+      <m:oMath>
+        <m:r>
+          <w:rPr>
+            <w:rFonts w:ascii="Cambria Math" w:eastAsiaTheme="minorEastAsia" w:hAnsi="Cambria Math" w:cs="Times New Roman"/>
+            <w:sz w:val="28"/>
+            <w:szCs w:val="28"/>
+          </w:rPr>
+          <m:t>P→</m:t>
+        </m:r>
+        <m:r>
+          <w:rPr>
+            <w:rFonts w:ascii="Cambria Math" w:eastAsiaTheme="minorEastAsia" w:hAnsi="Cambria Math" w:cs="Times New Roman"/>
+            <w:sz w:val="28"/>
+            <w:szCs w:val="28"/>
+            <w:lang w:val="en-US"/>
+          </w:rPr>
+          <m:t>V</m:t>
+        </m:r>
+      </m:oMath>
+      <w:r>
+        <w:rPr>
+          <w:rFonts w:ascii="Times New Roman" w:eastAsiaTheme="minorEastAsia" w:hAnsi="Times New Roman" w:cs="Times New Roman"/>
+          <w:sz w:val="28"/>
+          <w:szCs w:val="28"/>
+        </w:rPr>
+        <w:t>:</w:t>
+      </w:r>
+      <w:r>
+        <w:rPr>
+          <w:rFonts w:ascii="Times New Roman" w:eastAsiaTheme="minorEastAsia" w:hAnsi="Times New Roman" w:cs="Times New Roman"/>
+          <w:sz w:val="28"/>
+          <w:szCs w:val="28"/>
+        </w:rPr>
+        <w:t xml:space="preserve"> </w:t>
+      </w:r>
+      <m:oMath>
+        <m:r>
+          <w:rPr>
+            <w:rFonts w:ascii="Cambria Math" w:hAnsi="Cambria Math" w:cs="Times New Roman"/>
+            <w:sz w:val="28"/>
+            <w:szCs w:val="28"/>
+            <w:lang w:val="en-US"/>
+          </w:rPr>
+          <m:t>H</m:t>
+        </m:r>
+        <m:r>
+          <w:rPr>
+            <w:rFonts w:ascii="Cambria Math" w:hAnsi="Cambria Math" w:cs="Times New Roman"/>
+            <w:sz w:val="28"/>
+            <w:szCs w:val="28"/>
+          </w:rPr>
+          <m:t>≅</m:t>
+        </m:r>
+        <m:r>
+          <w:rPr>
+            <w:rFonts w:ascii="Cambria Math" w:hAnsi="Cambria Math" w:cs="Times New Roman"/>
+            <w:sz w:val="28"/>
+            <w:szCs w:val="28"/>
+            <w:lang w:val="en-US"/>
+          </w:rPr>
+          <m:t>G</m:t>
+        </m:r>
+        <m:r>
+          <w:rPr>
+            <w:rFonts w:ascii="Cambria Math" w:hAnsi="Cambria Math" w:cs="Times New Roman"/>
+            <w:sz w:val="28"/>
+            <w:szCs w:val="28"/>
+            <w:lang w:val="en-US"/>
+          </w:rPr>
+          <m:t>.</m:t>
+        </m:r>
+      </m:oMath>
+    </w:p>
+    <w:p>
+      <w:pPr>
+        <w:spacing w:after="120" w:line="360" w:lineRule="auto"/>
+        <w:ind w:left="707" w:firstLine="709"/>
+        <w:contextualSpacing/>
+        <w:jc w:val="both"/>
+        <w:rPr>
+          <w:rFonts w:ascii="Times New Roman" w:eastAsiaTheme="minorEastAsia" w:hAnsi="Times New Roman" w:cs="Times New Roman"/>
+          <w:sz w:val="28"/>
+          <w:szCs w:val="28"/>
+        </w:rPr>
+      </w:pPr>
+      <w:r>
+        <w:rPr>
+          <w:rFonts w:ascii="Times New Roman" w:eastAsiaTheme="minorEastAsia" w:hAnsi="Times New Roman" w:cs="Times New Roman"/>
+          <w:sz w:val="28"/>
+          <w:szCs w:val="28"/>
+        </w:rPr>
+        <w:t xml:space="preserve">Если </w:t>
+      </w:r>
+      <m:oMath>
+        <m:r>
+          <w:rPr>
+            <w:rFonts w:ascii="Cambria Math" w:eastAsiaTheme="minorEastAsia" w:hAnsi="Cambria Math" w:cs="Times New Roman"/>
+            <w:sz w:val="28"/>
+            <w:szCs w:val="28"/>
+            <w:lang w:val="en-US"/>
+          </w:rPr>
+          <m:t>b</m:t>
+        </m:r>
+        <m:r>
+          <w:rPr>
+            <w:rFonts w:ascii="Cambria Math" w:eastAsiaTheme="minorEastAsia" w:hAnsi="Cambria Math" w:cs="Times New Roman"/>
+            <w:sz w:val="28"/>
+            <w:szCs w:val="28"/>
+          </w:rPr>
+          <m:t>=1</m:t>
+        </m:r>
+      </m:oMath>
+      <w:r>
+        <w:rPr>
+          <w:rFonts w:ascii="Times New Roman" w:eastAsiaTheme="minorEastAsia" w:hAnsi="Times New Roman" w:cs="Times New Roman"/>
+          <w:sz w:val="28"/>
+          <w:szCs w:val="28"/>
+        </w:rPr>
+        <w:t xml:space="preserve">, </w:t>
+      </w:r>
+      <m:oMath>
+        <m:r>
+          <w:rPr>
+            <w:rFonts w:ascii="Cambria Math" w:eastAsiaTheme="minorEastAsia" w:hAnsi="Cambria Math" w:cs="Times New Roman"/>
+            <w:sz w:val="28"/>
+            <w:szCs w:val="28"/>
+          </w:rPr>
+          <m:t>P→</m:t>
+        </m:r>
+        <m:r>
+          <w:rPr>
+            <w:rFonts w:ascii="Cambria Math" w:eastAsiaTheme="minorEastAsia" w:hAnsi="Cambria Math" w:cs="Times New Roman"/>
+            <w:sz w:val="28"/>
+            <w:szCs w:val="28"/>
+            <w:lang w:val="en-US"/>
+          </w:rPr>
+          <m:t>V</m:t>
+        </m:r>
+        <m:r>
+          <w:rPr>
+            <w:rFonts w:ascii="Cambria Math" w:eastAsiaTheme="minorEastAsia" w:hAnsi="Cambria Math" w:cs="Times New Roman"/>
+            <w:sz w:val="28"/>
+            <w:szCs w:val="28"/>
+          </w:rPr>
+          <m:t>:</m:t>
+        </m:r>
+      </m:oMath>
+      <w:r>
+        <w:rPr>
+          <w:rFonts w:ascii="Times New Roman" w:eastAsiaTheme="minorEastAsia" w:hAnsi="Times New Roman" w:cs="Times New Roman"/>
+          <w:sz w:val="28"/>
+          <w:szCs w:val="28"/>
+        </w:rPr>
+        <w:t xml:space="preserve"> </w:t>
+      </w:r>
+      <w:r>
+        <w:rPr>
+          <w:rFonts w:ascii="Times New Roman" w:eastAsiaTheme="minorEastAsia" w:hAnsi="Times New Roman" w:cs="Times New Roman"/>
+          <w:sz w:val="28"/>
+          <w:szCs w:val="28"/>
+        </w:rPr>
+        <w:t xml:space="preserve">гамильтонов цикл в </w:t>
+      </w:r>
+      <m:oMath>
+        <m:r>
+          <w:rPr>
+            <w:rFonts w:ascii="Cambria Math" w:eastAsiaTheme="minorEastAsia" w:hAnsi="Cambria Math" w:cs="Times New Roman"/>
+            <w:sz w:val="28"/>
+            <w:szCs w:val="28"/>
+            <w:lang w:val="en-US"/>
+          </w:rPr>
+          <m:t>H</m:t>
+        </m:r>
+      </m:oMath>
       <w:r>
         <w:rPr>
           <w:rFonts w:ascii="Times New Roman" w:eastAsiaTheme="minorEastAsia" w:hAnsi="Times New Roman" w:cs="Times New Roman"/>
@@ -536,6 +675,215 @@
           <w:szCs w:val="28"/>
         </w:rPr>
         <w:t>.</w:t>
+      </w:r>
+    </w:p>
+    <w:p>
+      <w:pPr>
+        <w:spacing w:after="120" w:line="360" w:lineRule="auto"/>
+        <w:contextualSpacing/>
+        <w:jc w:val="both"/>
+        <w:rPr>
+          <w:rFonts w:ascii="Times New Roman" w:eastAsiaTheme="minorEastAsia" w:hAnsi="Times New Roman" w:cs="Times New Roman"/>
+          <w:sz w:val="28"/>
+          <w:szCs w:val="28"/>
+        </w:rPr>
+      </w:pPr>
+      <w:r>
+        <w:rPr>
+          <w:rFonts w:ascii="Times New Roman" w:eastAsiaTheme="minorEastAsia" w:hAnsi="Times New Roman" w:cs="Times New Roman"/>
+          <w:sz w:val="28"/>
+          <w:szCs w:val="28"/>
+        </w:rPr>
+        <w:tab/>
+        <w:t xml:space="preserve">5. </w:t>
+      </w:r>
+      <m:oMath>
+        <m:r>
+          <w:rPr>
+            <w:rFonts w:ascii="Cambria Math" w:eastAsiaTheme="minorEastAsia" w:hAnsi="Cambria Math" w:cs="Times New Roman"/>
+            <w:sz w:val="28"/>
+            <w:szCs w:val="28"/>
+          </w:rPr>
+          <m:t>V:</m:t>
+        </m:r>
+      </m:oMath>
+      <w:r>
+        <w:rPr>
+          <w:rFonts w:ascii="Times New Roman" w:eastAsiaTheme="minorEastAsia" w:hAnsi="Times New Roman" w:cs="Times New Roman"/>
+          <w:sz w:val="28"/>
+          <w:szCs w:val="28"/>
+        </w:rPr>
+        <w:t xml:space="preserve"> </w:t>
+      </w:r>
+      <w:r>
+        <w:rPr>
+          <w:rFonts w:ascii="Times New Roman" w:eastAsiaTheme="minorEastAsia" w:hAnsi="Times New Roman" w:cs="Times New Roman"/>
+          <w:sz w:val="28"/>
+          <w:szCs w:val="28"/>
+        </w:rPr>
+        <w:t xml:space="preserve">проверяет что </w:t>
+      </w:r>
+      <m:oMath>
+        <m:r>
+          <w:rPr>
+            <w:rFonts w:ascii="Cambria Math" w:hAnsi="Cambria Math" w:cs="Times New Roman"/>
+            <w:sz w:val="28"/>
+            <w:szCs w:val="28"/>
+            <w:lang w:val="en-US"/>
+          </w:rPr>
+          <m:t>H</m:t>
+        </m:r>
+        <m:r>
+          <w:rPr>
+            <w:rFonts w:ascii="Cambria Math" w:hAnsi="Cambria Math" w:cs="Times New Roman"/>
+            <w:sz w:val="28"/>
+            <w:szCs w:val="28"/>
+          </w:rPr>
+          <m:t>≅</m:t>
+        </m:r>
+        <m:r>
+          <w:rPr>
+            <w:rFonts w:ascii="Cambria Math" w:hAnsi="Cambria Math" w:cs="Times New Roman"/>
+            <w:sz w:val="28"/>
+            <w:szCs w:val="28"/>
+            <w:lang w:val="en-US"/>
+          </w:rPr>
+          <m:t>G</m:t>
+        </m:r>
+      </m:oMath>
+      <w:r>
+        <w:rPr>
+          <w:rFonts w:ascii="Times New Roman" w:eastAsiaTheme="minorEastAsia" w:hAnsi="Times New Roman" w:cs="Times New Roman"/>
+          <w:sz w:val="28"/>
+          <w:szCs w:val="28"/>
+        </w:rPr>
+        <w:t xml:space="preserve"> или </w:t>
+      </w:r>
+      <w:r>
+        <w:rPr>
+          <w:rFonts w:ascii="Times New Roman" w:eastAsiaTheme="minorEastAsia" w:hAnsi="Times New Roman" w:cs="Times New Roman"/>
+          <w:sz w:val="28"/>
+          <w:szCs w:val="28"/>
+        </w:rPr>
+        <w:t xml:space="preserve">гамильтонов цикл в </w:t>
+      </w:r>
+      <m:oMath>
+        <m:r>
+          <w:rPr>
+            <w:rFonts w:ascii="Cambria Math" w:eastAsiaTheme="minorEastAsia" w:hAnsi="Cambria Math" w:cs="Times New Roman"/>
+            <w:sz w:val="28"/>
+            <w:szCs w:val="28"/>
+            <w:lang w:val="en-US"/>
+          </w:rPr>
+          <m:t>H</m:t>
+        </m:r>
+      </m:oMath>
+      <w:r>
+        <w:rPr>
+          <w:rFonts w:ascii="Times New Roman" w:eastAsiaTheme="minorEastAsia" w:hAnsi="Times New Roman" w:cs="Times New Roman"/>
+          <w:sz w:val="28"/>
+          <w:szCs w:val="28"/>
+        </w:rPr>
+        <w:t xml:space="preserve">, предоставленные </w:t>
+      </w:r>
+      <m:oMath>
+        <m:r>
+          <w:rPr>
+            <w:rFonts w:ascii="Cambria Math" w:eastAsiaTheme="minorEastAsia" w:hAnsi="Cambria Math" w:cs="Times New Roman"/>
+            <w:sz w:val="28"/>
+            <w:szCs w:val="28"/>
+            <w:lang w:val="en-US"/>
+          </w:rPr>
+          <m:t>P</m:t>
+        </m:r>
+        <m:r>
+          <w:rPr>
+            <w:rFonts w:ascii="Cambria Math" w:eastAsiaTheme="minorEastAsia" w:hAnsi="Cambria Math" w:cs="Times New Roman"/>
+            <w:sz w:val="28"/>
+            <w:szCs w:val="28"/>
+          </w:rPr>
+          <m:t>.</m:t>
+        </m:r>
+      </m:oMath>
+    </w:p>
+    <w:p>
+      <w:pPr>
+        <w:spacing w:after="120" w:line="360" w:lineRule="auto"/>
+        <w:ind w:firstLine="709"/>
+        <w:contextualSpacing/>
+        <w:jc w:val="both"/>
+        <w:rPr>
+          <w:rFonts w:ascii="Times New Roman" w:eastAsiaTheme="minorEastAsia" w:hAnsi="Times New Roman" w:cs="Times New Roman"/>
+          <w:sz w:val="28"/>
+          <w:szCs w:val="28"/>
+        </w:rPr>
+      </w:pPr>
+      <w:r>
+        <w:rPr>
+          <w:rFonts w:ascii="Times New Roman" w:eastAsiaTheme="minorEastAsia" w:hAnsi="Times New Roman" w:cs="Times New Roman"/>
+          <w:sz w:val="28"/>
+          <w:szCs w:val="28"/>
+        </w:rPr>
+        <w:t>Проводится серия раундов. В каж</w:t>
+      </w:r>
+      <w:r>
+        <w:rPr>
+          <w:rFonts w:ascii="Times New Roman" w:eastAsiaTheme="minorEastAsia" w:hAnsi="Times New Roman" w:cs="Times New Roman"/>
+          <w:sz w:val="28"/>
+          <w:szCs w:val="28"/>
+        </w:rPr>
+        <w:t>д</w:t>
+      </w:r>
+      <w:r>
+        <w:rPr>
+          <w:rFonts w:ascii="Times New Roman" w:eastAsiaTheme="minorEastAsia" w:hAnsi="Times New Roman" w:cs="Times New Roman"/>
+          <w:sz w:val="28"/>
+          <w:szCs w:val="28"/>
+        </w:rPr>
+        <w:t xml:space="preserve">ом раунде </w:t>
+      </w:r>
+      <m:oMath>
+        <m:r>
+          <w:rPr>
+            <w:rFonts w:ascii="Cambria Math" w:eastAsiaTheme="minorEastAsia" w:hAnsi="Cambria Math" w:cs="Times New Roman"/>
+            <w:sz w:val="28"/>
+            <w:szCs w:val="28"/>
+            <w:lang w:val="en-US"/>
+          </w:rPr>
+          <m:t>V</m:t>
+        </m:r>
+      </m:oMath>
+      <w:r>
+        <w:rPr>
+          <w:rFonts w:ascii="Times New Roman" w:eastAsiaTheme="minorEastAsia" w:hAnsi="Times New Roman" w:cs="Times New Roman"/>
+          <w:sz w:val="28"/>
+          <w:szCs w:val="28"/>
+        </w:rPr>
+        <w:t xml:space="preserve"> </w:t>
+      </w:r>
+      <w:r>
+        <w:rPr>
+          <w:rFonts w:ascii="Times New Roman" w:eastAsiaTheme="minorEastAsia" w:hAnsi="Times New Roman" w:cs="Times New Roman"/>
+          <w:sz w:val="28"/>
+          <w:szCs w:val="28"/>
+        </w:rPr>
+        <w:t>выбирает новый бит</w:t>
+      </w:r>
+      <w:r>
+        <w:rPr>
+          <w:rFonts w:ascii="Times New Roman" w:eastAsiaTheme="minorEastAsia" w:hAnsi="Times New Roman" w:cs="Times New Roman"/>
+          <w:sz w:val="28"/>
+          <w:szCs w:val="28"/>
+        </w:rPr>
+        <w:t>.</w:t>
+      </w:r>
+      <w:r>
+        <w:rPr>
+          <w:rFonts w:ascii="Times New Roman" w:eastAsiaTheme="minorEastAsia" w:hAnsi="Times New Roman" w:cs="Times New Roman"/>
+          <w:sz w:val="28"/>
+          <w:szCs w:val="28"/>
+        </w:rPr>
+        <w:t xml:space="preserve"> </w:t>
       </w:r>
     </w:p>
     <w:p>

</xml_diff>